<commit_message>
Commit before reverting revert
</commit_message>
<xml_diff>
--- a/Documentation/SCRUM/Sprint3/ARS_Sprint_Objective_Sprint3.docx
+++ b/Documentation/SCRUM/Sprint3/ARS_Sprint_Objective_Sprint3.docx
@@ -95,7 +95,7 @@
           <w:sz w:val="24"/>
           <w:szCs w:val="24"/>
         </w:rPr>
-        <w:t xml:space="preserve"> In this sprint, </w:t>
+        <w:t xml:space="preserve"> In this sprint,</w:t>
       </w:r>
       <w:r>
         <w:rPr>
@@ -103,7 +103,7 @@
           <w:sz w:val="24"/>
           <w:szCs w:val="24"/>
         </w:rPr>
-        <w:t>all major systems related to polling will be completed. We will also improve the amount of functionality a session owner and user can do with a comment.</w:t>
+        <w:t xml:space="preserve"> the deletion and closing of sessions will be completed. Encryption and other data security will also be added. Panic buttons will also be completed.</w:t>
       </w:r>
     </w:p>
     <w:sectPr>
@@ -193,7 +193,7 @@
       <w:t xml:space="preserve">Sprint </w:t>
     </w:r>
     <w:r>
-      <w:t>2</w:t>
+      <w:t>3</w:t>
     </w:r>
   </w:p>
   <w:p>
@@ -201,25 +201,31 @@
       <w:pStyle w:val="Header"/>
     </w:pPr>
     <w:r>
-      <w:t>21</w:t>
+      <w:t>12</w:t>
     </w:r>
     <w:r>
       <w:t>.</w:t>
     </w:r>
     <w:r>
-      <w:t>11</w:t>
+      <w:t>1</w:t>
+    </w:r>
+    <w:r>
+      <w:t>2</w:t>
     </w:r>
     <w:r>
       <w:t xml:space="preserve">.22 – </w:t>
     </w:r>
     <w:r>
-      <w:t>09</w:t>
-    </w:r>
-    <w:r>
-      <w:t>.1</w:t>
+      <w:t>0</w:t>
     </w:r>
     <w:r>
       <w:t>2</w:t>
+    </w:r>
+    <w:r>
+      <w:t>.</w:t>
+    </w:r>
+    <w:r>
+      <w:t>01</w:t>
     </w:r>
     <w:r>
       <w:t>.22</w:t>

</xml_diff>